<commit_message>
Finishing Compte-rendu (available PDF  and docx)
</commit_message>
<xml_diff>
--- a/CompteRendu.docx
+++ b/CompteRendu.docx
@@ -2,9 +2,1026 @@
 <file path=word/document.xml><?xml version="1.0" encoding="utf-8"?>
 <w:document xmlns:wpc="http://schemas.microsoft.com/office/word/2010/wordprocessingCanvas" xmlns:cx="http://schemas.microsoft.com/office/drawing/2014/chartex" xmlns:cx1="http://schemas.microsoft.com/office/drawing/2015/9/8/chartex" xmlns:cx2="http://schemas.microsoft.com/office/drawing/2015/10/21/chartex" xmlns:cx3="http://schemas.microsoft.com/office/drawing/2016/5/9/chartex" xmlns:cx4="http://schemas.microsoft.com/office/drawing/2016/5/10/chartex" xmlns:cx5="http://schemas.microsoft.com/office/drawing/2016/5/11/chartex" xmlns:cx6="http://schemas.microsoft.com/office/drawing/2016/5/12/chartex" xmlns:cx7="http://schemas.microsoft.com/office/drawing/2016/5/13/chartex" xmlns:cx8="http://schemas.microsoft.com/office/drawing/2016/5/14/chartex" xmlns:mc="http://schemas.openxmlformats.org/markup-compatibility/2006" xmlns:aink="http://schemas.microsoft.com/office/drawing/2016/ink" xmlns:am3d="http://schemas.microsoft.com/office/drawing/2017/model3d" xmlns:o="urn:schemas-microsoft-com:office:office" xmlns:r="http://schemas.openxmlformats.org/officeDocument/2006/relationships" xmlns:m="http://schemas.openxmlformats.org/officeDocument/2006/math" xmlns:v="urn:schemas-microsoft-com:vml" xmlns:wp14="http://schemas.microsoft.com/office/word/2010/wordprocessingDrawing" xmlns:wp="http://schemas.openxmlformats.org/drawingml/2006/wordprocessingDrawing" xmlns:w10="urn:schemas-microsoft-com:office:word" xmlns:w="http://schemas.openxmlformats.org/wordprocessingml/2006/main" xmlns:w14="http://schemas.microsoft.com/office/word/2010/wordml" xmlns:w15="http://schemas.microsoft.com/office/word/2012/wordml" xmlns:w16cex="http://schemas.microsoft.com/office/word/2018/wordml/cex" xmlns:w16cid="http://schemas.microsoft.com/office/word/2016/wordml/cid" xmlns:w16="http://schemas.microsoft.com/office/word/2018/wordml" xmlns:w16se="http://schemas.microsoft.com/office/word/2015/wordml/symex" xmlns:wpg="http://schemas.microsoft.com/office/word/2010/wordprocessingGroup" xmlns:wpi="http://schemas.microsoft.com/office/word/2010/wordprocessingInk" xmlns:wne="http://schemas.microsoft.com/office/word/2006/wordml" xmlns:wps="http://schemas.microsoft.com/office/word/2010/wordprocessingShape" mc:Ignorable="w14 w15 w16se w16cid w16 w16cex wp14">
   <w:body>
-    <w:p/>
+    <w:p>
+      <w:pPr>
+        <w:jc w:val="center"/>
+        <w:rPr>
+          <w:rFonts w:ascii="Times New Roman" w:hAnsi="Times New Roman" w:cs="Times New Roman"/>
+          <w:sz w:val="28"/>
+          <w:szCs w:val="28"/>
+          <w:u w:val="single"/>
+        </w:rPr>
+      </w:pPr>
+      <w:r>
+        <w:rPr>
+          <w:rFonts w:ascii="Times New Roman" w:hAnsi="Times New Roman" w:cs="Times New Roman"/>
+          <w:sz w:val="28"/>
+          <w:szCs w:val="28"/>
+          <w:u w:val="single"/>
+        </w:rPr>
+        <w:t>COMPTE RENDU MI-PARCOURS</w:t>
+      </w:r>
+    </w:p>
+    <w:p>
+      <w:pPr>
+        <w:jc w:val="center"/>
+        <w:rPr>
+          <w:rFonts w:ascii="Times New Roman" w:hAnsi="Times New Roman" w:cs="Times New Roman"/>
+          <w:sz w:val="24"/>
+          <w:szCs w:val="24"/>
+          <w:u w:val="single"/>
+        </w:rPr>
+      </w:pPr>
+      <w:r>
+        <w:rPr>
+          <w:rFonts w:ascii="Times New Roman" w:hAnsi="Times New Roman" w:cs="Times New Roman"/>
+          <w:sz w:val="24"/>
+          <w:szCs w:val="24"/>
+          <w:u w:val="single"/>
+        </w:rPr>
+        <w:t>IN104</w:t>
+      </w:r>
+    </w:p>
+    <w:p>
+      <w:pPr>
+        <w:rPr>
+          <w:rFonts w:ascii="Times New Roman" w:hAnsi="Times New Roman" w:cs="Times New Roman"/>
+          <w:sz w:val="24"/>
+          <w:szCs w:val="24"/>
+        </w:rPr>
+      </w:pPr>
+    </w:p>
+    <w:p>
+      <w:pPr>
+        <w:rPr>
+          <w:rFonts w:ascii="Times New Roman" w:hAnsi="Times New Roman" w:cs="Times New Roman"/>
+          <w:sz w:val="24"/>
+          <w:szCs w:val="24"/>
+        </w:rPr>
+      </w:pPr>
+      <w:r>
+        <w:rPr>
+          <w:rFonts w:ascii="Times New Roman" w:hAnsi="Times New Roman" w:cs="Times New Roman"/>
+          <w:sz w:val="24"/>
+          <w:szCs w:val="24"/>
+        </w:rPr>
+        <w:tab/>
+        <w:t>Pour ce projet, nous nous sommes intéressés au classement d’articles de journaux, selon leur degré de fiabilité. Le but de notre code est de créer un site internet à qui l’on fournit l’URL de l’article et renvoie un score permettant de d</w:t>
+      </w:r>
+      <w:r>
+        <w:rPr>
+          <w:rFonts w:ascii="Times New Roman" w:hAnsi="Times New Roman" w:cs="Times New Roman"/>
+          <w:sz w:val="24"/>
+          <w:szCs w:val="24"/>
+        </w:rPr>
+        <w:t xml:space="preserve">éterminer </w:t>
+      </w:r>
+      <w:r>
+        <w:rPr>
+          <w:rFonts w:ascii="Times New Roman" w:hAnsi="Times New Roman" w:cs="Times New Roman"/>
+          <w:sz w:val="24"/>
+          <w:szCs w:val="24"/>
+        </w:rPr>
+        <w:t xml:space="preserve">si l’article est une </w:t>
+      </w:r>
+      <w:r>
+        <w:rPr>
+          <w:rFonts w:ascii="Times New Roman" w:hAnsi="Times New Roman" w:cs="Times New Roman"/>
+          <w:i/>
+          <w:iCs/>
+          <w:sz w:val="24"/>
+          <w:szCs w:val="24"/>
+        </w:rPr>
+        <w:t>« fake news »</w:t>
+      </w:r>
+      <w:r>
+        <w:rPr>
+          <w:rFonts w:ascii="Times New Roman" w:hAnsi="Times New Roman" w:cs="Times New Roman"/>
+          <w:sz w:val="24"/>
+          <w:szCs w:val="24"/>
+        </w:rPr>
+        <w:t xml:space="preserve"> ou non. </w:t>
+      </w:r>
+    </w:p>
+    <w:p>
+      <w:pPr>
+        <w:rPr>
+          <w:rFonts w:ascii="Times New Roman" w:hAnsi="Times New Roman" w:cs="Times New Roman"/>
+          <w:sz w:val="24"/>
+          <w:szCs w:val="24"/>
+        </w:rPr>
+      </w:pPr>
+      <w:r>
+        <w:rPr>
+          <w:rFonts w:ascii="Times New Roman" w:hAnsi="Times New Roman" w:cs="Times New Roman"/>
+          <w:sz w:val="24"/>
+          <w:szCs w:val="24"/>
+        </w:rPr>
+        <w:tab/>
+      </w:r>
+      <w:r>
+        <w:rPr>
+          <w:rFonts w:ascii="Times New Roman" w:hAnsi="Times New Roman" w:cs="Times New Roman"/>
+          <w:sz w:val="24"/>
+          <w:szCs w:val="24"/>
+        </w:rPr>
+        <w:t>Pour cela, plusieurs étapes sont nécessaires</w:t>
+      </w:r>
+      <w:r>
+        <w:rPr>
+          <w:rFonts w:ascii="Times New Roman" w:hAnsi="Times New Roman" w:cs="Times New Roman"/>
+          <w:sz w:val="24"/>
+          <w:szCs w:val="24"/>
+        </w:rPr>
+        <w:t xml:space="preserve"> </w:t>
+      </w:r>
+      <w:r>
+        <w:rPr>
+          <w:rFonts w:ascii="Times New Roman" w:hAnsi="Times New Roman" w:cs="Times New Roman"/>
+          <w:sz w:val="24"/>
+          <w:szCs w:val="24"/>
+        </w:rPr>
+        <w:t>:</w:t>
+      </w:r>
+    </w:p>
+    <w:p>
+      <w:pPr>
+        <w:rPr>
+          <w:rFonts w:ascii="Times New Roman" w:hAnsi="Times New Roman" w:cs="Times New Roman"/>
+          <w:sz w:val="24"/>
+          <w:szCs w:val="24"/>
+        </w:rPr>
+      </w:pPr>
+      <w:r>
+        <w:rPr>
+          <w:noProof/>
+        </w:rPr>
+        <w:drawing>
+          <wp:inline distT="0" distB="0" distL="0" distR="0" wp14:anchorId="3916D280" wp14:editId="0074D909">
+            <wp:extent cx="5760720" cy="1771650"/>
+            <wp:effectExtent l="0" t="0" r="0" b="0"/>
+            <wp:docPr id="1" name="Image 1"/>
+            <wp:cNvGraphicFramePr>
+              <a:graphicFrameLocks xmlns:a="http://schemas.openxmlformats.org/drawingml/2006/main" noChangeAspect="1"/>
+            </wp:cNvGraphicFramePr>
+            <a:graphic xmlns:a="http://schemas.openxmlformats.org/drawingml/2006/main">
+              <a:graphicData uri="http://schemas.openxmlformats.org/drawingml/2006/picture">
+                <pic:pic xmlns:pic="http://schemas.openxmlformats.org/drawingml/2006/picture">
+                  <pic:nvPicPr>
+                    <pic:cNvPr id="1" name=""/>
+                    <pic:cNvPicPr/>
+                  </pic:nvPicPr>
+                  <pic:blipFill rotWithShape="1">
+                    <a:blip r:embed="rId7"/>
+                    <a:srcRect l="24140" t="25878" r="15675" b="41188"/>
+                    <a:stretch/>
+                  </pic:blipFill>
+                  <pic:spPr bwMode="auto">
+                    <a:xfrm>
+                      <a:off x="0" y="0"/>
+                      <a:ext cx="5760720" cy="1771650"/>
+                    </a:xfrm>
+                    <a:prstGeom prst="rect">
+                      <a:avLst/>
+                    </a:prstGeom>
+                    <a:ln>
+                      <a:noFill/>
+                    </a:ln>
+                    <a:extLst>
+                      <a:ext uri="{53640926-AAD7-44D8-BBD7-CCE9431645EC}">
+                        <a14:shadowObscured xmlns:a14="http://schemas.microsoft.com/office/drawing/2010/main"/>
+                      </a:ext>
+                    </a:extLst>
+                  </pic:spPr>
+                </pic:pic>
+              </a:graphicData>
+            </a:graphic>
+          </wp:inline>
+        </w:drawing>
+      </w:r>
+    </w:p>
+    <w:p>
+      <w:pPr>
+        <w:rPr>
+          <w:rFonts w:ascii="Times New Roman" w:hAnsi="Times New Roman" w:cs="Times New Roman"/>
+          <w:sz w:val="24"/>
+          <w:szCs w:val="24"/>
+        </w:rPr>
+      </w:pPr>
+      <w:r>
+        <w:rPr>
+          <w:rFonts w:ascii="Times New Roman" w:hAnsi="Times New Roman" w:cs="Times New Roman"/>
+          <w:sz w:val="24"/>
+          <w:szCs w:val="24"/>
+        </w:rPr>
+        <w:tab/>
+        <w:t xml:space="preserve">Pour le site, nous avons utilisé Django afin d’avoir un modèle de site « basique ». Nous avons notamment utilisé la librairie </w:t>
+      </w:r>
+      <w:r>
+        <w:rPr>
+          <w:rFonts w:ascii="Times New Roman" w:hAnsi="Times New Roman" w:cs="Times New Roman"/>
+          <w:i/>
+          <w:iCs/>
+          <w:sz w:val="24"/>
+          <w:szCs w:val="24"/>
+        </w:rPr>
+        <w:t>Forms</w:t>
+      </w:r>
+      <w:r>
+        <w:rPr>
+          <w:rFonts w:ascii="Times New Roman" w:hAnsi="Times New Roman" w:cs="Times New Roman"/>
+          <w:i/>
+          <w:iCs/>
+          <w:sz w:val="24"/>
+          <w:szCs w:val="24"/>
+        </w:rPr>
+        <w:t xml:space="preserve"> </w:t>
+      </w:r>
+      <w:r>
+        <w:rPr>
+          <w:rFonts w:ascii="Times New Roman" w:hAnsi="Times New Roman" w:cs="Times New Roman"/>
+          <w:sz w:val="24"/>
+          <w:szCs w:val="24"/>
+        </w:rPr>
+        <w:t>pour pouvoir inclure la case de recherche où l’utilisateur donne l’URL. Pour l’apparence du site – et notamment le bouton « </w:t>
+      </w:r>
+      <w:proofErr w:type="spellStart"/>
+      <w:r>
+        <w:rPr>
+          <w:rFonts w:ascii="Times New Roman" w:hAnsi="Times New Roman" w:cs="Times New Roman"/>
+          <w:sz w:val="24"/>
+          <w:szCs w:val="24"/>
+        </w:rPr>
+        <w:t>submit</w:t>
+      </w:r>
+      <w:proofErr w:type="spellEnd"/>
+      <w:r>
+        <w:rPr>
+          <w:rFonts w:ascii="Times New Roman" w:hAnsi="Times New Roman" w:cs="Times New Roman"/>
+          <w:sz w:val="24"/>
+          <w:szCs w:val="24"/>
+        </w:rPr>
+        <w:t> » – nous avons dû utiliser des squelettes HTML.</w:t>
+      </w:r>
+    </w:p>
+    <w:p>
+      <w:pPr>
+        <w:jc w:val="center"/>
+        <w:rPr>
+          <w:rFonts w:ascii="Times New Roman" w:hAnsi="Times New Roman" w:cs="Times New Roman"/>
+          <w:sz w:val="24"/>
+          <w:szCs w:val="24"/>
+        </w:rPr>
+      </w:pPr>
+      <w:r>
+        <w:rPr>
+          <w:noProof/>
+        </w:rPr>
+        <w:drawing>
+          <wp:inline distT="0" distB="0" distL="0" distR="0" wp14:anchorId="0EDC2AEF" wp14:editId="24E7DB6B">
+            <wp:extent cx="4648200" cy="1905000"/>
+            <wp:effectExtent l="0" t="0" r="0" b="0"/>
+            <wp:docPr id="13" name="Image 13"/>
+            <wp:cNvGraphicFramePr>
+              <a:graphicFrameLocks xmlns:a="http://schemas.openxmlformats.org/drawingml/2006/main" noChangeAspect="1"/>
+            </wp:cNvGraphicFramePr>
+            <a:graphic xmlns:a="http://schemas.openxmlformats.org/drawingml/2006/main">
+              <a:graphicData uri="http://schemas.openxmlformats.org/drawingml/2006/picture">
+                <pic:pic xmlns:pic="http://schemas.openxmlformats.org/drawingml/2006/picture">
+                  <pic:nvPicPr>
+                    <pic:cNvPr id="1" name=""/>
+                    <pic:cNvPicPr/>
+                  </pic:nvPicPr>
+                  <pic:blipFill rotWithShape="1">
+                    <a:blip r:embed="rId8"/>
+                    <a:srcRect l="10747" t="882" r="8565" b="40306"/>
+                    <a:stretch/>
+                  </pic:blipFill>
+                  <pic:spPr bwMode="auto">
+                    <a:xfrm>
+                      <a:off x="0" y="0"/>
+                      <a:ext cx="4648200" cy="1905000"/>
+                    </a:xfrm>
+                    <a:prstGeom prst="rect">
+                      <a:avLst/>
+                    </a:prstGeom>
+                    <a:ln>
+                      <a:noFill/>
+                    </a:ln>
+                    <a:extLst>
+                      <a:ext uri="{53640926-AAD7-44D8-BBD7-CCE9431645EC}">
+                        <a14:shadowObscured xmlns:a14="http://schemas.microsoft.com/office/drawing/2010/main"/>
+                      </a:ext>
+                    </a:extLst>
+                  </pic:spPr>
+                </pic:pic>
+              </a:graphicData>
+            </a:graphic>
+          </wp:inline>
+        </w:drawing>
+      </w:r>
+    </w:p>
+    <w:p>
+      <w:pPr>
+        <w:rPr>
+          <w:rFonts w:ascii="Times New Roman" w:hAnsi="Times New Roman" w:cs="Times New Roman"/>
+          <w:sz w:val="24"/>
+          <w:szCs w:val="24"/>
+        </w:rPr>
+      </w:pPr>
+      <w:r>
+        <w:rPr>
+          <w:rFonts w:ascii="Times New Roman" w:hAnsi="Times New Roman" w:cs="Times New Roman"/>
+          <w:sz w:val="24"/>
+          <w:szCs w:val="24"/>
+        </w:rPr>
+        <w:tab/>
+        <w:t xml:space="preserve">Pour récupérer l’article, nous avons utilisé la librairie </w:t>
+      </w:r>
+      <w:proofErr w:type="spellStart"/>
+      <w:r>
+        <w:rPr>
+          <w:rFonts w:ascii="Times New Roman" w:hAnsi="Times New Roman" w:cs="Times New Roman"/>
+          <w:i/>
+          <w:iCs/>
+          <w:sz w:val="24"/>
+          <w:szCs w:val="24"/>
+        </w:rPr>
+        <w:t>Newspaper</w:t>
+      </w:r>
+      <w:proofErr w:type="spellEnd"/>
+      <w:r>
+        <w:rPr>
+          <w:rFonts w:ascii="Times New Roman" w:hAnsi="Times New Roman" w:cs="Times New Roman"/>
+          <w:sz w:val="24"/>
+          <w:szCs w:val="24"/>
+        </w:rPr>
+        <w:t xml:space="preserve">, qui permet, à partir d’un URL, de </w:t>
+      </w:r>
+      <w:r>
+        <w:rPr>
+          <w:rFonts w:ascii="Times New Roman" w:hAnsi="Times New Roman" w:cs="Times New Roman"/>
+          <w:sz w:val="24"/>
+          <w:szCs w:val="24"/>
+        </w:rPr>
+        <w:t>télécharger l’article et de travailler dessus.</w:t>
+      </w:r>
+    </w:p>
+    <w:p>
+      <w:pPr>
+        <w:rPr>
+          <w:rFonts w:ascii="Times New Roman" w:hAnsi="Times New Roman" w:cs="Times New Roman"/>
+          <w:sz w:val="24"/>
+          <w:szCs w:val="24"/>
+        </w:rPr>
+      </w:pPr>
+      <w:r>
+        <w:rPr>
+          <w:rFonts w:ascii="Times New Roman" w:hAnsi="Times New Roman" w:cs="Times New Roman"/>
+          <w:sz w:val="24"/>
+          <w:szCs w:val="24"/>
+        </w:rPr>
+        <w:tab/>
+        <w:t>Afin de récupérer les différents mots-clefs, nous avons entrepris deux méthodes différentes, afin de pouvoir avoir une précision supplémentaire.</w:t>
+      </w:r>
+      <w:r>
+        <w:rPr>
+          <w:rFonts w:ascii="Times New Roman" w:hAnsi="Times New Roman" w:cs="Times New Roman"/>
+          <w:sz w:val="24"/>
+          <w:szCs w:val="24"/>
+        </w:rPr>
+        <w:t xml:space="preserve"> Ces deux méthodes utilisent le NLP.</w:t>
+      </w:r>
+    </w:p>
+    <w:p>
+      <w:pPr>
+        <w:pStyle w:val="Paragraphedeliste"/>
+        <w:numPr>
+          <w:ilvl w:val="0"/>
+          <w:numId w:val="2"/>
+        </w:numPr>
+        <w:rPr>
+          <w:rFonts w:ascii="Times New Roman" w:hAnsi="Times New Roman" w:cs="Times New Roman"/>
+          <w:sz w:val="24"/>
+          <w:szCs w:val="24"/>
+          <w:u w:val="single"/>
+        </w:rPr>
+      </w:pPr>
+      <w:r>
+        <w:rPr>
+          <w:rFonts w:ascii="Times New Roman" w:hAnsi="Times New Roman" w:cs="Times New Roman"/>
+          <w:sz w:val="24"/>
+          <w:szCs w:val="24"/>
+          <w:u w:val="single"/>
+        </w:rPr>
+        <w:t>Méthode « automatique »</w:t>
+      </w:r>
+    </w:p>
+    <w:p>
+      <w:pPr>
+        <w:ind w:left="360" w:firstLine="348"/>
+        <w:rPr>
+          <w:rFonts w:ascii="Times New Roman" w:hAnsi="Times New Roman" w:cs="Times New Roman"/>
+          <w:sz w:val="24"/>
+          <w:szCs w:val="24"/>
+        </w:rPr>
+      </w:pPr>
+      <w:r>
+        <w:rPr>
+          <w:rFonts w:ascii="Times New Roman" w:hAnsi="Times New Roman" w:cs="Times New Roman"/>
+          <w:sz w:val="24"/>
+          <w:szCs w:val="24"/>
+        </w:rPr>
+        <w:t xml:space="preserve">Dans la librairie </w:t>
+      </w:r>
+      <w:proofErr w:type="spellStart"/>
+      <w:r>
+        <w:rPr>
+          <w:rFonts w:ascii="Times New Roman" w:hAnsi="Times New Roman" w:cs="Times New Roman"/>
+          <w:i/>
+          <w:iCs/>
+          <w:sz w:val="24"/>
+          <w:szCs w:val="24"/>
+        </w:rPr>
+        <w:t>Newspaper</w:t>
+      </w:r>
+      <w:proofErr w:type="spellEnd"/>
+      <w:r>
+        <w:rPr>
+          <w:rFonts w:ascii="Times New Roman" w:hAnsi="Times New Roman" w:cs="Times New Roman"/>
+          <w:sz w:val="24"/>
+          <w:szCs w:val="24"/>
+        </w:rPr>
+        <w:t xml:space="preserve">, on utilise la fonction « keywords » qui prend en argument l’article et renvoie tout simplement un tableau avec les mots-clefs. </w:t>
+      </w:r>
+    </w:p>
+    <w:p>
+      <w:pPr>
+        <w:pStyle w:val="Paragraphedeliste"/>
+        <w:numPr>
+          <w:ilvl w:val="0"/>
+          <w:numId w:val="2"/>
+        </w:numPr>
+        <w:rPr>
+          <w:rFonts w:ascii="Times New Roman" w:hAnsi="Times New Roman" w:cs="Times New Roman"/>
+          <w:sz w:val="24"/>
+          <w:szCs w:val="24"/>
+          <w:u w:val="single"/>
+        </w:rPr>
+      </w:pPr>
+      <w:r>
+        <w:rPr>
+          <w:rFonts w:ascii="Times New Roman" w:hAnsi="Times New Roman" w:cs="Times New Roman"/>
+          <w:sz w:val="24"/>
+          <w:szCs w:val="24"/>
+          <w:u w:val="single"/>
+        </w:rPr>
+        <w:lastRenderedPageBreak/>
+        <w:t>Méthode « manuelle »</w:t>
+      </w:r>
+    </w:p>
+    <w:p>
+      <w:pPr>
+        <w:ind w:left="360" w:firstLine="348"/>
+        <w:rPr>
+          <w:rFonts w:ascii="Times New Roman" w:hAnsi="Times New Roman" w:cs="Times New Roman"/>
+          <w:sz w:val="24"/>
+          <w:szCs w:val="24"/>
+        </w:rPr>
+      </w:pPr>
+      <w:r>
+        <w:rPr>
+          <w:rFonts w:ascii="Times New Roman" w:hAnsi="Times New Roman" w:cs="Times New Roman"/>
+          <w:sz w:val="24"/>
+          <w:szCs w:val="24"/>
+        </w:rPr>
+        <w:t xml:space="preserve">Nous utilisons la librairie </w:t>
+      </w:r>
+      <w:proofErr w:type="spellStart"/>
+      <w:r>
+        <w:rPr>
+          <w:rFonts w:ascii="Times New Roman" w:hAnsi="Times New Roman" w:cs="Times New Roman"/>
+          <w:i/>
+          <w:iCs/>
+          <w:sz w:val="24"/>
+          <w:szCs w:val="24"/>
+        </w:rPr>
+        <w:t>Sklearn</w:t>
+      </w:r>
+      <w:proofErr w:type="spellEnd"/>
+      <w:r>
+        <w:rPr>
+          <w:rFonts w:ascii="Times New Roman" w:hAnsi="Times New Roman" w:cs="Times New Roman"/>
+          <w:sz w:val="24"/>
+          <w:szCs w:val="24"/>
+        </w:rPr>
+        <w:t>, et notamment la fonction « </w:t>
+      </w:r>
+      <w:proofErr w:type="spellStart"/>
+      <w:r>
+        <w:rPr>
+          <w:rFonts w:ascii="Times New Roman" w:hAnsi="Times New Roman" w:cs="Times New Roman"/>
+          <w:sz w:val="24"/>
+          <w:szCs w:val="24"/>
+        </w:rPr>
+        <w:t>TfidfVectorizer</w:t>
+      </w:r>
+      <w:proofErr w:type="spellEnd"/>
+      <w:r>
+        <w:rPr>
+          <w:rFonts w:ascii="Times New Roman" w:hAnsi="Times New Roman" w:cs="Times New Roman"/>
+          <w:sz w:val="24"/>
+          <w:szCs w:val="24"/>
+        </w:rPr>
+        <w:t> »</w:t>
+      </w:r>
+      <w:r>
+        <w:rPr>
+          <w:rFonts w:ascii="Times New Roman" w:hAnsi="Times New Roman" w:cs="Times New Roman"/>
+          <w:sz w:val="24"/>
+          <w:szCs w:val="24"/>
+        </w:rPr>
+        <w:t>, puis « </w:t>
+      </w:r>
+      <w:proofErr w:type="spellStart"/>
+      <w:r>
+        <w:rPr>
+          <w:rFonts w:ascii="Times New Roman" w:hAnsi="Times New Roman" w:cs="Times New Roman"/>
+          <w:sz w:val="24"/>
+          <w:szCs w:val="24"/>
+        </w:rPr>
+        <w:t>fit_transform</w:t>
+      </w:r>
+      <w:proofErr w:type="spellEnd"/>
+      <w:r>
+        <w:rPr>
+          <w:rFonts w:ascii="Times New Roman" w:hAnsi="Times New Roman" w:cs="Times New Roman"/>
+          <w:sz w:val="24"/>
+          <w:szCs w:val="24"/>
+        </w:rPr>
+        <w:t xml:space="preserve"> » (qui renvoie une matrice). Néanmoins, nous avons remarqué que pour avoir une matrice compréhensible, le texte devait être sur une seule ligne. Nous avons donc dû travailler le texte, afin de supprimer tous les retours à la ligne. </w:t>
+      </w:r>
+    </w:p>
+    <w:p>
+      <w:pPr>
+        <w:ind w:left="360" w:firstLine="348"/>
+        <w:rPr>
+          <w:rFonts w:ascii="Times New Roman" w:hAnsi="Times New Roman" w:cs="Times New Roman"/>
+          <w:sz w:val="24"/>
+          <w:szCs w:val="24"/>
+        </w:rPr>
+      </w:pPr>
+      <w:r>
+        <w:rPr>
+          <w:rFonts w:ascii="Times New Roman" w:hAnsi="Times New Roman" w:cs="Times New Roman"/>
+          <w:sz w:val="24"/>
+          <w:szCs w:val="24"/>
+        </w:rPr>
+        <w:t>La matrice renvoyée par « </w:t>
+      </w:r>
+      <w:proofErr w:type="spellStart"/>
+      <w:r>
+        <w:rPr>
+          <w:rFonts w:ascii="Times New Roman" w:hAnsi="Times New Roman" w:cs="Times New Roman"/>
+          <w:sz w:val="24"/>
+          <w:szCs w:val="24"/>
+        </w:rPr>
+        <w:t>fit_transform</w:t>
+      </w:r>
+      <w:proofErr w:type="spellEnd"/>
+      <w:r>
+        <w:rPr>
+          <w:rFonts w:ascii="Times New Roman" w:hAnsi="Times New Roman" w:cs="Times New Roman"/>
+          <w:sz w:val="24"/>
+          <w:szCs w:val="24"/>
+        </w:rPr>
+        <w:t> » est composée des poids de chaque mot par ligne (d’où l’importance que le texte soit sur une seule ligne). En comparant avec la matrice renvoyant tous les mots du texte (récupérée grâce à « </w:t>
+      </w:r>
+      <w:proofErr w:type="spellStart"/>
+      <w:r>
+        <w:rPr>
+          <w:rFonts w:ascii="Times New Roman" w:hAnsi="Times New Roman" w:cs="Times New Roman"/>
+          <w:sz w:val="24"/>
+          <w:szCs w:val="24"/>
+        </w:rPr>
+        <w:t>get_feature_names</w:t>
+      </w:r>
+      <w:proofErr w:type="spellEnd"/>
+      <w:r>
+        <w:rPr>
+          <w:rFonts w:ascii="Times New Roman" w:hAnsi="Times New Roman" w:cs="Times New Roman"/>
+          <w:sz w:val="24"/>
+          <w:szCs w:val="24"/>
+        </w:rPr>
+        <w:t xml:space="preserve"> »), nous pouvons alors récupérer les 10 mots de poids prédominant : ce sont nos 10 </w:t>
+      </w:r>
+      <w:r>
+        <w:rPr>
+          <w:rFonts w:ascii="Times New Roman" w:hAnsi="Times New Roman" w:cs="Times New Roman"/>
+          <w:sz w:val="24"/>
+          <w:szCs w:val="24"/>
+        </w:rPr>
+        <w:t>mots-clefs !</w:t>
+      </w:r>
+    </w:p>
+    <w:p>
+      <w:pPr>
+        <w:rPr>
+          <w:rFonts w:ascii="Times New Roman" w:hAnsi="Times New Roman" w:cs="Times New Roman"/>
+          <w:sz w:val="24"/>
+          <w:szCs w:val="24"/>
+        </w:rPr>
+      </w:pPr>
+    </w:p>
+    <w:p>
+      <w:pPr>
+        <w:ind w:firstLine="360"/>
+        <w:rPr>
+          <w:rFonts w:ascii="Times New Roman" w:hAnsi="Times New Roman" w:cs="Times New Roman"/>
+          <w:sz w:val="24"/>
+          <w:szCs w:val="24"/>
+        </w:rPr>
+      </w:pPr>
+      <w:r>
+        <w:rPr>
+          <w:rFonts w:ascii="Times New Roman" w:hAnsi="Times New Roman" w:cs="Times New Roman"/>
+          <w:sz w:val="24"/>
+          <w:szCs w:val="24"/>
+        </w:rPr>
+        <w:t xml:space="preserve">La comparaison avec la base de données se fait avec le module </w:t>
+      </w:r>
+      <w:proofErr w:type="spellStart"/>
+      <w:r>
+        <w:rPr>
+          <w:rFonts w:ascii="Times New Roman" w:hAnsi="Times New Roman" w:cs="Times New Roman"/>
+          <w:i/>
+          <w:iCs/>
+          <w:sz w:val="24"/>
+          <w:szCs w:val="24"/>
+        </w:rPr>
+        <w:t>Newsapi</w:t>
+      </w:r>
+      <w:proofErr w:type="spellEnd"/>
+      <w:r>
+        <w:rPr>
+          <w:rFonts w:ascii="Times New Roman" w:hAnsi="Times New Roman" w:cs="Times New Roman"/>
+          <w:sz w:val="24"/>
+          <w:szCs w:val="24"/>
+        </w:rPr>
+        <w:t>. Pour cela, nous avons dû créer un compte afin de récupérer une clef. Avec un simple « </w:t>
+      </w:r>
+      <w:proofErr w:type="spellStart"/>
+      <w:r>
+        <w:rPr>
+          <w:rFonts w:ascii="Times New Roman" w:hAnsi="Times New Roman" w:cs="Times New Roman"/>
+          <w:sz w:val="24"/>
+          <w:szCs w:val="24"/>
+        </w:rPr>
+        <w:t>get_everything</w:t>
+      </w:r>
+      <w:proofErr w:type="spellEnd"/>
+      <w:r>
+        <w:rPr>
+          <w:rFonts w:ascii="Times New Roman" w:hAnsi="Times New Roman" w:cs="Times New Roman"/>
+          <w:sz w:val="24"/>
+          <w:szCs w:val="24"/>
+        </w:rPr>
+        <w:t xml:space="preserve"> » en donnant en argument les mots-clefs, nous pouvons trouver le nombre d’articles possédant ces mots-clefs. </w:t>
+      </w:r>
+    </w:p>
+    <w:p>
+      <w:pPr>
+        <w:rPr>
+          <w:rFonts w:ascii="Times New Roman" w:hAnsi="Times New Roman" w:cs="Times New Roman"/>
+          <w:sz w:val="24"/>
+          <w:szCs w:val="24"/>
+        </w:rPr>
+      </w:pPr>
+      <w:r>
+        <w:rPr>
+          <w:rFonts w:ascii="Times New Roman" w:hAnsi="Times New Roman" w:cs="Times New Roman"/>
+          <w:sz w:val="24"/>
+          <w:szCs w:val="24"/>
+        </w:rPr>
+        <w:tab/>
+        <w:t>Le score est ensuite calculé en fonction du nombre d’articles trouvés à l’étape précédente. A ce jour, nous n’avons pas encore établit les seuils qui donneront le score de l’article.</w:t>
+      </w:r>
+    </w:p>
+    <w:p>
+      <w:pPr>
+        <w:rPr>
+          <w:rFonts w:ascii="Times New Roman" w:hAnsi="Times New Roman" w:cs="Times New Roman"/>
+          <w:sz w:val="24"/>
+          <w:szCs w:val="24"/>
+        </w:rPr>
+      </w:pPr>
+    </w:p>
+    <w:p>
+      <w:pPr>
+        <w:rPr>
+          <w:rFonts w:ascii="Times New Roman" w:hAnsi="Times New Roman" w:cs="Times New Roman"/>
+          <w:sz w:val="24"/>
+          <w:szCs w:val="24"/>
+        </w:rPr>
+      </w:pPr>
+      <w:r>
+        <w:rPr>
+          <w:rFonts w:ascii="Times New Roman" w:hAnsi="Times New Roman" w:cs="Times New Roman"/>
+          <w:sz w:val="24"/>
+          <w:szCs w:val="24"/>
+        </w:rPr>
+        <w:tab/>
+        <w:t>Tout du long de ce projet, nous avons rencontré une multitude de problèmes.</w:t>
+      </w:r>
+      <w:r>
+        <w:rPr>
+          <w:rFonts w:ascii="Times New Roman" w:hAnsi="Times New Roman" w:cs="Times New Roman"/>
+          <w:sz w:val="24"/>
+          <w:szCs w:val="24"/>
+        </w:rPr>
+        <w:t xml:space="preserve"> En voilà quelques-uns :</w:t>
+      </w:r>
+    </w:p>
+    <w:p>
+      <w:pPr>
+        <w:pStyle w:val="Paragraphedeliste"/>
+        <w:numPr>
+          <w:ilvl w:val="0"/>
+          <w:numId w:val="3"/>
+        </w:numPr>
+        <w:rPr>
+          <w:rFonts w:ascii="Times New Roman" w:hAnsi="Times New Roman" w:cs="Times New Roman"/>
+          <w:sz w:val="24"/>
+          <w:szCs w:val="24"/>
+        </w:rPr>
+      </w:pPr>
+      <w:r>
+        <w:rPr>
+          <w:rFonts w:ascii="Times New Roman" w:hAnsi="Times New Roman" w:cs="Times New Roman"/>
+          <w:sz w:val="24"/>
+          <w:szCs w:val="24"/>
+        </w:rPr>
+        <w:t xml:space="preserve">Au début, nous avons eu beaucoup de difficultés à nous familiariser avec les outils proposés tels que Django, et </w:t>
+      </w:r>
+      <w:proofErr w:type="spellStart"/>
+      <w:r>
+        <w:rPr>
+          <w:rFonts w:ascii="Times New Roman" w:hAnsi="Times New Roman" w:cs="Times New Roman"/>
+          <w:sz w:val="24"/>
+          <w:szCs w:val="24"/>
+        </w:rPr>
+        <w:t>PyCharm</w:t>
+      </w:r>
+      <w:proofErr w:type="spellEnd"/>
+      <w:r>
+        <w:rPr>
+          <w:rFonts w:ascii="Times New Roman" w:hAnsi="Times New Roman" w:cs="Times New Roman"/>
+          <w:sz w:val="24"/>
+          <w:szCs w:val="24"/>
+        </w:rPr>
+        <w:t>.</w:t>
+      </w:r>
+      <w:r>
+        <w:rPr>
+          <w:rFonts w:ascii="Times New Roman" w:hAnsi="Times New Roman" w:cs="Times New Roman"/>
+          <w:sz w:val="24"/>
+          <w:szCs w:val="24"/>
+        </w:rPr>
+        <w:t xml:space="preserve"> </w:t>
+      </w:r>
+      <w:r>
+        <w:rPr>
+          <w:rFonts w:ascii="Times New Roman" w:hAnsi="Times New Roman" w:cs="Times New Roman"/>
+          <w:sz w:val="24"/>
+          <w:szCs w:val="24"/>
+        </w:rPr>
+        <w:t>Néanmoins, après quelques heures de travail, nous avons réussi à maitriser les fonctionnalités qui nous sont nécessaires (views.py, manage.py, le routage url, le code html).</w:t>
+      </w:r>
+    </w:p>
+    <w:p>
+      <w:pPr>
+        <w:pStyle w:val="Paragraphedeliste"/>
+        <w:numPr>
+          <w:ilvl w:val="0"/>
+          <w:numId w:val="3"/>
+        </w:numPr>
+        <w:rPr>
+          <w:rFonts w:ascii="Times New Roman" w:hAnsi="Times New Roman" w:cs="Times New Roman"/>
+          <w:sz w:val="24"/>
+          <w:szCs w:val="24"/>
+        </w:rPr>
+      </w:pPr>
+      <w:r>
+        <w:rPr>
+          <w:rFonts w:ascii="Times New Roman" w:hAnsi="Times New Roman" w:cs="Times New Roman"/>
+          <w:sz w:val="24"/>
+          <w:szCs w:val="24"/>
+        </w:rPr>
+        <w:t>Pour l’instant, la méthode « manuelle » ne renvoie pas des mots pertinents. A ce jour, elle renvoie des mots tels que « je », « nous », « le » : ce qui ne sert à rien</w:t>
+      </w:r>
+      <w:r>
+        <w:rPr>
+          <w:rFonts w:ascii="Times New Roman" w:hAnsi="Times New Roman" w:cs="Times New Roman"/>
+          <w:sz w:val="24"/>
+          <w:szCs w:val="24"/>
+        </w:rPr>
+        <w:t xml:space="preserve"> puisqu’ils sont présents dans presque tous les articles. Ce problème est présent pour des articles en anglais et en français.</w:t>
+      </w:r>
+    </w:p>
+    <w:p>
+      <w:pPr>
+        <w:pStyle w:val="Paragraphedeliste"/>
+        <w:numPr>
+          <w:ilvl w:val="0"/>
+          <w:numId w:val="3"/>
+        </w:numPr>
+        <w:rPr>
+          <w:rFonts w:ascii="Times New Roman" w:hAnsi="Times New Roman" w:cs="Times New Roman"/>
+          <w:sz w:val="24"/>
+          <w:szCs w:val="24"/>
+        </w:rPr>
+      </w:pPr>
+      <w:r>
+        <w:rPr>
+          <w:rFonts w:ascii="Times New Roman" w:hAnsi="Times New Roman" w:cs="Times New Roman"/>
+          <w:sz w:val="24"/>
+          <w:szCs w:val="24"/>
+        </w:rPr>
+        <w:t xml:space="preserve"> </w:t>
+      </w:r>
+      <w:r>
+        <w:rPr>
+          <w:rFonts w:ascii="Times New Roman" w:hAnsi="Times New Roman" w:cs="Times New Roman"/>
+          <w:sz w:val="24"/>
+          <w:szCs w:val="24"/>
+        </w:rPr>
+        <w:t xml:space="preserve">La méthode « automatique », quant à elle, renvoie des mots pertinents pour des articles anglophones, mais pas des articles en français. </w:t>
+      </w:r>
+    </w:p>
+    <w:p>
+      <w:pPr>
+        <w:rPr>
+          <w:rFonts w:ascii="Times New Roman" w:hAnsi="Times New Roman" w:cs="Times New Roman"/>
+          <w:sz w:val="24"/>
+          <w:szCs w:val="24"/>
+        </w:rPr>
+      </w:pPr>
+    </w:p>
+    <w:p>
+      <w:pPr>
+        <w:ind w:left="360"/>
+        <w:rPr>
+          <w:rFonts w:ascii="Times New Roman" w:hAnsi="Times New Roman" w:cs="Times New Roman"/>
+          <w:sz w:val="24"/>
+          <w:szCs w:val="24"/>
+        </w:rPr>
+      </w:pPr>
+      <w:r>
+        <w:rPr>
+          <w:rFonts w:ascii="Times New Roman" w:hAnsi="Times New Roman" w:cs="Times New Roman"/>
+          <w:sz w:val="24"/>
+          <w:szCs w:val="24"/>
+        </w:rPr>
+        <w:t>Pour la suite, nous allons nous atteler à plusieurs choses :</w:t>
+      </w:r>
+    </w:p>
+    <w:p>
+      <w:pPr>
+        <w:pStyle w:val="Paragraphedeliste"/>
+        <w:numPr>
+          <w:ilvl w:val="0"/>
+          <w:numId w:val="3"/>
+        </w:numPr>
+        <w:rPr>
+          <w:rFonts w:ascii="Times New Roman" w:hAnsi="Times New Roman" w:cs="Times New Roman"/>
+          <w:sz w:val="24"/>
+          <w:szCs w:val="24"/>
+        </w:rPr>
+      </w:pPr>
+      <w:r>
+        <w:rPr>
+          <w:rFonts w:ascii="Times New Roman" w:hAnsi="Times New Roman" w:cs="Times New Roman"/>
+          <w:sz w:val="24"/>
+          <w:szCs w:val="24"/>
+        </w:rPr>
+        <w:t xml:space="preserve"> Le perfectionnement des méthodes </w:t>
+      </w:r>
+      <w:r>
+        <w:rPr>
+          <w:rFonts w:ascii="Times New Roman" w:hAnsi="Times New Roman" w:cs="Times New Roman"/>
+          <w:sz w:val="24"/>
+          <w:szCs w:val="24"/>
+        </w:rPr>
+        <w:t>pour trouver les mots-clefs, quitte à trouver une autre méthode</w:t>
+      </w:r>
+      <w:r>
+        <w:rPr>
+          <w:rFonts w:ascii="Times New Roman" w:hAnsi="Times New Roman" w:cs="Times New Roman"/>
+          <w:sz w:val="24"/>
+          <w:szCs w:val="24"/>
+        </w:rPr>
+        <w:t>, toujours en s’appuyant sur le NLP.</w:t>
+      </w:r>
+    </w:p>
+    <w:p>
+      <w:pPr>
+        <w:pStyle w:val="Paragraphedeliste"/>
+        <w:numPr>
+          <w:ilvl w:val="0"/>
+          <w:numId w:val="3"/>
+        </w:numPr>
+        <w:rPr>
+          <w:rFonts w:ascii="Times New Roman" w:hAnsi="Times New Roman" w:cs="Times New Roman"/>
+          <w:sz w:val="24"/>
+          <w:szCs w:val="24"/>
+        </w:rPr>
+      </w:pPr>
+      <w:r>
+        <w:rPr>
+          <w:rFonts w:ascii="Times New Roman" w:hAnsi="Times New Roman" w:cs="Times New Roman"/>
+          <w:sz w:val="24"/>
+          <w:szCs w:val="24"/>
+        </w:rPr>
+        <w:t>Déterminer</w:t>
+      </w:r>
+      <w:r>
+        <w:rPr>
+          <w:rFonts w:ascii="Times New Roman" w:hAnsi="Times New Roman" w:cs="Times New Roman"/>
+          <w:sz w:val="24"/>
+          <w:szCs w:val="24"/>
+        </w:rPr>
+        <w:t xml:space="preserve"> les seuils </w:t>
+      </w:r>
+      <w:r>
+        <w:rPr>
+          <w:rFonts w:ascii="Times New Roman" w:hAnsi="Times New Roman" w:cs="Times New Roman"/>
+          <w:sz w:val="24"/>
+          <w:szCs w:val="24"/>
+        </w:rPr>
+        <w:t>afin d’obtenir des résultats cohérents</w:t>
+      </w:r>
+    </w:p>
+    <w:p>
+      <w:pPr>
+        <w:pStyle w:val="Paragraphedeliste"/>
+        <w:numPr>
+          <w:ilvl w:val="0"/>
+          <w:numId w:val="3"/>
+        </w:numPr>
+        <w:rPr>
+          <w:rFonts w:ascii="Times New Roman" w:hAnsi="Times New Roman" w:cs="Times New Roman"/>
+          <w:sz w:val="24"/>
+          <w:szCs w:val="24"/>
+        </w:rPr>
+      </w:pPr>
+      <w:r>
+        <w:rPr>
+          <w:rFonts w:ascii="Times New Roman" w:hAnsi="Times New Roman" w:cs="Times New Roman"/>
+          <w:sz w:val="24"/>
+          <w:szCs w:val="24"/>
+        </w:rPr>
+        <w:t>Améliorer le design du site</w:t>
+      </w:r>
+    </w:p>
+    <w:p>
+      <w:pPr>
+        <w:rPr>
+          <w:rFonts w:ascii="Times New Roman" w:hAnsi="Times New Roman" w:cs="Times New Roman"/>
+          <w:sz w:val="24"/>
+          <w:szCs w:val="24"/>
+        </w:rPr>
+      </w:pPr>
+    </w:p>
+    <w:p>
+      <w:pPr>
+        <w:rPr>
+          <w:rFonts w:ascii="Times New Roman" w:hAnsi="Times New Roman" w:cs="Times New Roman"/>
+          <w:sz w:val="24"/>
+          <w:szCs w:val="24"/>
+        </w:rPr>
+      </w:pPr>
+      <w:r>
+        <w:rPr>
+          <w:rFonts w:ascii="Times New Roman" w:hAnsi="Times New Roman" w:cs="Times New Roman"/>
+          <w:sz w:val="24"/>
+          <w:szCs w:val="24"/>
+        </w:rPr>
+        <w:t xml:space="preserve">Lien du git : </w:t>
+      </w:r>
+      <w:hyperlink r:id="rId9" w:history="1">
+        <w:r>
+          <w:rPr>
+            <w:rStyle w:val="Lienhypertexte"/>
+            <w:rFonts w:ascii="Times New Roman" w:hAnsi="Times New Roman" w:cs="Times New Roman"/>
+            <w:sz w:val="24"/>
+            <w:szCs w:val="24"/>
+          </w:rPr>
+          <w:t>https://github.com/Lucasmechinaud/FakeNewsDetector.git</w:t>
+        </w:r>
+      </w:hyperlink>
+    </w:p>
     <w:sectPr>
-      <w:headerReference w:type="default" r:id="rId6"/>
+      <w:headerReference w:type="default" r:id="rId10"/>
       <w:pgSz w:w="11906" w:h="16838"/>
       <w:pgMar w:top="1417" w:right="1417" w:bottom="1417" w:left="1417" w:header="708" w:footer="708" w:gutter="0"/>
       <w:cols w:space="708"/>
@@ -113,6 +1130,334 @@
     </w:r>
   </w:p>
 </w:hdr>
+</file>
+
+<file path=word/numbering.xml><?xml version="1.0" encoding="utf-8"?>
+<w:numbering xmlns:wpc="http://schemas.microsoft.com/office/word/2010/wordprocessingCanvas" xmlns:cx="http://schemas.microsoft.com/office/drawing/2014/chartex" xmlns:cx1="http://schemas.microsoft.com/office/drawing/2015/9/8/chartex" xmlns:cx2="http://schemas.microsoft.com/office/drawing/2015/10/21/chartex" xmlns:cx3="http://schemas.microsoft.com/office/drawing/2016/5/9/chartex" xmlns:cx4="http://schemas.microsoft.com/office/drawing/2016/5/10/chartex" xmlns:cx5="http://schemas.microsoft.com/office/drawing/2016/5/11/chartex" xmlns:cx6="http://schemas.microsoft.com/office/drawing/2016/5/12/chartex" xmlns:cx7="http://schemas.microsoft.com/office/drawing/2016/5/13/chartex" xmlns:cx8="http://schemas.microsoft.com/office/drawing/2016/5/14/chartex" xmlns:mc="http://schemas.openxmlformats.org/markup-compatibility/2006" xmlns:aink="http://schemas.microsoft.com/office/drawing/2016/ink" xmlns:am3d="http://schemas.microsoft.com/office/drawing/2017/model3d" xmlns:o="urn:schemas-microsoft-com:office:office" xmlns:r="http://schemas.openxmlformats.org/officeDocument/2006/relationships" xmlns:m="http://schemas.openxmlformats.org/officeDocument/2006/math" xmlns:v="urn:schemas-microsoft-com:vml" xmlns:wp14="http://schemas.microsoft.com/office/word/2010/wordprocessingDrawing" xmlns:wp="http://schemas.openxmlformats.org/drawingml/2006/wordprocessingDrawing" xmlns:w10="urn:schemas-microsoft-com:office:word" xmlns:w="http://schemas.openxmlformats.org/wordprocessingml/2006/main" xmlns:w14="http://schemas.microsoft.com/office/word/2010/wordml" xmlns:w15="http://schemas.microsoft.com/office/word/2012/wordml" xmlns:w16cex="http://schemas.microsoft.com/office/word/2018/wordml/cex" xmlns:w16cid="http://schemas.microsoft.com/office/word/2016/wordml/cid" xmlns:w16="http://schemas.microsoft.com/office/word/2018/wordml" xmlns:w16se="http://schemas.microsoft.com/office/word/2015/wordml/symex" xmlns:wpg="http://schemas.microsoft.com/office/word/2010/wordprocessingGroup" xmlns:wpi="http://schemas.microsoft.com/office/word/2010/wordprocessingInk" xmlns:wne="http://schemas.microsoft.com/office/word/2006/wordml" xmlns:wps="http://schemas.microsoft.com/office/word/2010/wordprocessingShape" mc:Ignorable="w14 w15 w16se w16cid w16 w16cex wp14">
+  <w:abstractNum w:abstractNumId="0" w15:restartNumberingAfterBreak="0">
+    <w:nsid w:val="24284254"/>
+    <w:multiLevelType w:val="hybridMultilevel"/>
+    <w:tmpl w:val="C596C268"/>
+    <w:lvl w:ilvl="0" w:tplc="8CA639E8">
+      <w:numFmt w:val="bullet"/>
+      <w:lvlText w:val="-"/>
+      <w:lvlJc w:val="left"/>
+      <w:pPr>
+        <w:ind w:left="720" w:hanging="360"/>
+      </w:pPr>
+      <w:rPr>
+        <w:rFonts w:ascii="Times New Roman" w:eastAsiaTheme="minorHAnsi" w:hAnsi="Times New Roman" w:cs="Times New Roman" w:hint="default"/>
+      </w:rPr>
+    </w:lvl>
+    <w:lvl w:ilvl="1" w:tplc="040C0003" w:tentative="1">
+      <w:start w:val="1"/>
+      <w:numFmt w:val="bullet"/>
+      <w:lvlText w:val="o"/>
+      <w:lvlJc w:val="left"/>
+      <w:pPr>
+        <w:ind w:left="1440" w:hanging="360"/>
+      </w:pPr>
+      <w:rPr>
+        <w:rFonts w:ascii="Courier New" w:hAnsi="Courier New" w:cs="Courier New" w:hint="default"/>
+      </w:rPr>
+    </w:lvl>
+    <w:lvl w:ilvl="2" w:tplc="040C0005" w:tentative="1">
+      <w:start w:val="1"/>
+      <w:numFmt w:val="bullet"/>
+      <w:lvlText w:val=""/>
+      <w:lvlJc w:val="left"/>
+      <w:pPr>
+        <w:ind w:left="2160" w:hanging="360"/>
+      </w:pPr>
+      <w:rPr>
+        <w:rFonts w:ascii="Wingdings" w:hAnsi="Wingdings" w:hint="default"/>
+      </w:rPr>
+    </w:lvl>
+    <w:lvl w:ilvl="3" w:tplc="040C0001" w:tentative="1">
+      <w:start w:val="1"/>
+      <w:numFmt w:val="bullet"/>
+      <w:lvlText w:val=""/>
+      <w:lvlJc w:val="left"/>
+      <w:pPr>
+        <w:ind w:left="2880" w:hanging="360"/>
+      </w:pPr>
+      <w:rPr>
+        <w:rFonts w:ascii="Symbol" w:hAnsi="Symbol" w:hint="default"/>
+      </w:rPr>
+    </w:lvl>
+    <w:lvl w:ilvl="4" w:tplc="040C0003" w:tentative="1">
+      <w:start w:val="1"/>
+      <w:numFmt w:val="bullet"/>
+      <w:lvlText w:val="o"/>
+      <w:lvlJc w:val="left"/>
+      <w:pPr>
+        <w:ind w:left="3600" w:hanging="360"/>
+      </w:pPr>
+      <w:rPr>
+        <w:rFonts w:ascii="Courier New" w:hAnsi="Courier New" w:cs="Courier New" w:hint="default"/>
+      </w:rPr>
+    </w:lvl>
+    <w:lvl w:ilvl="5" w:tplc="040C0005" w:tentative="1">
+      <w:start w:val="1"/>
+      <w:numFmt w:val="bullet"/>
+      <w:lvlText w:val=""/>
+      <w:lvlJc w:val="left"/>
+      <w:pPr>
+        <w:ind w:left="4320" w:hanging="360"/>
+      </w:pPr>
+      <w:rPr>
+        <w:rFonts w:ascii="Wingdings" w:hAnsi="Wingdings" w:hint="default"/>
+      </w:rPr>
+    </w:lvl>
+    <w:lvl w:ilvl="6" w:tplc="040C0001" w:tentative="1">
+      <w:start w:val="1"/>
+      <w:numFmt w:val="bullet"/>
+      <w:lvlText w:val=""/>
+      <w:lvlJc w:val="left"/>
+      <w:pPr>
+        <w:ind w:left="5040" w:hanging="360"/>
+      </w:pPr>
+      <w:rPr>
+        <w:rFonts w:ascii="Symbol" w:hAnsi="Symbol" w:hint="default"/>
+      </w:rPr>
+    </w:lvl>
+    <w:lvl w:ilvl="7" w:tplc="040C0003" w:tentative="1">
+      <w:start w:val="1"/>
+      <w:numFmt w:val="bullet"/>
+      <w:lvlText w:val="o"/>
+      <w:lvlJc w:val="left"/>
+      <w:pPr>
+        <w:ind w:left="5760" w:hanging="360"/>
+      </w:pPr>
+      <w:rPr>
+        <w:rFonts w:ascii="Courier New" w:hAnsi="Courier New" w:cs="Courier New" w:hint="default"/>
+      </w:rPr>
+    </w:lvl>
+    <w:lvl w:ilvl="8" w:tplc="040C0005" w:tentative="1">
+      <w:start w:val="1"/>
+      <w:numFmt w:val="bullet"/>
+      <w:lvlText w:val=""/>
+      <w:lvlJc w:val="left"/>
+      <w:pPr>
+        <w:ind w:left="6480" w:hanging="360"/>
+      </w:pPr>
+      <w:rPr>
+        <w:rFonts w:ascii="Wingdings" w:hAnsi="Wingdings" w:hint="default"/>
+      </w:rPr>
+    </w:lvl>
+  </w:abstractNum>
+  <w:abstractNum w:abstractNumId="1" w15:restartNumberingAfterBreak="0">
+    <w:nsid w:val="3F404E56"/>
+    <w:multiLevelType w:val="hybridMultilevel"/>
+    <w:tmpl w:val="D1428982"/>
+    <w:lvl w:ilvl="0" w:tplc="F37CA588">
+      <w:start w:val="1"/>
+      <w:numFmt w:val="bullet"/>
+      <w:lvlText w:val="-"/>
+      <w:lvlJc w:val="left"/>
+      <w:pPr>
+        <w:ind w:left="720" w:hanging="360"/>
+      </w:pPr>
+      <w:rPr>
+        <w:rFonts w:ascii="Times New Roman" w:eastAsiaTheme="minorHAnsi" w:hAnsi="Times New Roman" w:cs="Times New Roman" w:hint="default"/>
+      </w:rPr>
+    </w:lvl>
+    <w:lvl w:ilvl="1" w:tplc="040C0003" w:tentative="1">
+      <w:start w:val="1"/>
+      <w:numFmt w:val="bullet"/>
+      <w:lvlText w:val="o"/>
+      <w:lvlJc w:val="left"/>
+      <w:pPr>
+        <w:ind w:left="1440" w:hanging="360"/>
+      </w:pPr>
+      <w:rPr>
+        <w:rFonts w:ascii="Courier New" w:hAnsi="Courier New" w:cs="Courier New" w:hint="default"/>
+      </w:rPr>
+    </w:lvl>
+    <w:lvl w:ilvl="2" w:tplc="040C0005" w:tentative="1">
+      <w:start w:val="1"/>
+      <w:numFmt w:val="bullet"/>
+      <w:lvlText w:val=""/>
+      <w:lvlJc w:val="left"/>
+      <w:pPr>
+        <w:ind w:left="2160" w:hanging="360"/>
+      </w:pPr>
+      <w:rPr>
+        <w:rFonts w:ascii="Wingdings" w:hAnsi="Wingdings" w:hint="default"/>
+      </w:rPr>
+    </w:lvl>
+    <w:lvl w:ilvl="3" w:tplc="040C0001" w:tentative="1">
+      <w:start w:val="1"/>
+      <w:numFmt w:val="bullet"/>
+      <w:lvlText w:val=""/>
+      <w:lvlJc w:val="left"/>
+      <w:pPr>
+        <w:ind w:left="2880" w:hanging="360"/>
+      </w:pPr>
+      <w:rPr>
+        <w:rFonts w:ascii="Symbol" w:hAnsi="Symbol" w:hint="default"/>
+      </w:rPr>
+    </w:lvl>
+    <w:lvl w:ilvl="4" w:tplc="040C0003" w:tentative="1">
+      <w:start w:val="1"/>
+      <w:numFmt w:val="bullet"/>
+      <w:lvlText w:val="o"/>
+      <w:lvlJc w:val="left"/>
+      <w:pPr>
+        <w:ind w:left="3600" w:hanging="360"/>
+      </w:pPr>
+      <w:rPr>
+        <w:rFonts w:ascii="Courier New" w:hAnsi="Courier New" w:cs="Courier New" w:hint="default"/>
+      </w:rPr>
+    </w:lvl>
+    <w:lvl w:ilvl="5" w:tplc="040C0005" w:tentative="1">
+      <w:start w:val="1"/>
+      <w:numFmt w:val="bullet"/>
+      <w:lvlText w:val=""/>
+      <w:lvlJc w:val="left"/>
+      <w:pPr>
+        <w:ind w:left="4320" w:hanging="360"/>
+      </w:pPr>
+      <w:rPr>
+        <w:rFonts w:ascii="Wingdings" w:hAnsi="Wingdings" w:hint="default"/>
+      </w:rPr>
+    </w:lvl>
+    <w:lvl w:ilvl="6" w:tplc="040C0001" w:tentative="1">
+      <w:start w:val="1"/>
+      <w:numFmt w:val="bullet"/>
+      <w:lvlText w:val=""/>
+      <w:lvlJc w:val="left"/>
+      <w:pPr>
+        <w:ind w:left="5040" w:hanging="360"/>
+      </w:pPr>
+      <w:rPr>
+        <w:rFonts w:ascii="Symbol" w:hAnsi="Symbol" w:hint="default"/>
+      </w:rPr>
+    </w:lvl>
+    <w:lvl w:ilvl="7" w:tplc="040C0003" w:tentative="1">
+      <w:start w:val="1"/>
+      <w:numFmt w:val="bullet"/>
+      <w:lvlText w:val="o"/>
+      <w:lvlJc w:val="left"/>
+      <w:pPr>
+        <w:ind w:left="5760" w:hanging="360"/>
+      </w:pPr>
+      <w:rPr>
+        <w:rFonts w:ascii="Courier New" w:hAnsi="Courier New" w:cs="Courier New" w:hint="default"/>
+      </w:rPr>
+    </w:lvl>
+    <w:lvl w:ilvl="8" w:tplc="040C0005" w:tentative="1">
+      <w:start w:val="1"/>
+      <w:numFmt w:val="bullet"/>
+      <w:lvlText w:val=""/>
+      <w:lvlJc w:val="left"/>
+      <w:pPr>
+        <w:ind w:left="6480" w:hanging="360"/>
+      </w:pPr>
+      <w:rPr>
+        <w:rFonts w:ascii="Wingdings" w:hAnsi="Wingdings" w:hint="default"/>
+      </w:rPr>
+    </w:lvl>
+  </w:abstractNum>
+  <w:abstractNum w:abstractNumId="2" w15:restartNumberingAfterBreak="0">
+    <w:nsid w:val="79BF7697"/>
+    <w:multiLevelType w:val="hybridMultilevel"/>
+    <w:tmpl w:val="4B66E732"/>
+    <w:lvl w:ilvl="0" w:tplc="040C000F">
+      <w:start w:val="1"/>
+      <w:numFmt w:val="decimal"/>
+      <w:lvlText w:val="%1."/>
+      <w:lvlJc w:val="left"/>
+      <w:pPr>
+        <w:ind w:left="720" w:hanging="360"/>
+      </w:pPr>
+      <w:rPr>
+        <w:rFonts w:hint="default"/>
+      </w:rPr>
+    </w:lvl>
+    <w:lvl w:ilvl="1" w:tplc="040C0019" w:tentative="1">
+      <w:start w:val="1"/>
+      <w:numFmt w:val="lowerLetter"/>
+      <w:lvlText w:val="%2."/>
+      <w:lvlJc w:val="left"/>
+      <w:pPr>
+        <w:ind w:left="1440" w:hanging="360"/>
+      </w:pPr>
+    </w:lvl>
+    <w:lvl w:ilvl="2" w:tplc="040C001B" w:tentative="1">
+      <w:start w:val="1"/>
+      <w:numFmt w:val="lowerRoman"/>
+      <w:lvlText w:val="%3."/>
+      <w:lvlJc w:val="right"/>
+      <w:pPr>
+        <w:ind w:left="2160" w:hanging="180"/>
+      </w:pPr>
+    </w:lvl>
+    <w:lvl w:ilvl="3" w:tplc="040C000F" w:tentative="1">
+      <w:start w:val="1"/>
+      <w:numFmt w:val="decimal"/>
+      <w:lvlText w:val="%4."/>
+      <w:lvlJc w:val="left"/>
+      <w:pPr>
+        <w:ind w:left="2880" w:hanging="360"/>
+      </w:pPr>
+    </w:lvl>
+    <w:lvl w:ilvl="4" w:tplc="040C0019" w:tentative="1">
+      <w:start w:val="1"/>
+      <w:numFmt w:val="lowerLetter"/>
+      <w:lvlText w:val="%5."/>
+      <w:lvlJc w:val="left"/>
+      <w:pPr>
+        <w:ind w:left="3600" w:hanging="360"/>
+      </w:pPr>
+    </w:lvl>
+    <w:lvl w:ilvl="5" w:tplc="040C001B" w:tentative="1">
+      <w:start w:val="1"/>
+      <w:numFmt w:val="lowerRoman"/>
+      <w:lvlText w:val="%6."/>
+      <w:lvlJc w:val="right"/>
+      <w:pPr>
+        <w:ind w:left="4320" w:hanging="180"/>
+      </w:pPr>
+    </w:lvl>
+    <w:lvl w:ilvl="6" w:tplc="040C000F" w:tentative="1">
+      <w:start w:val="1"/>
+      <w:numFmt w:val="decimal"/>
+      <w:lvlText w:val="%7."/>
+      <w:lvlJc w:val="left"/>
+      <w:pPr>
+        <w:ind w:left="5040" w:hanging="360"/>
+      </w:pPr>
+    </w:lvl>
+    <w:lvl w:ilvl="7" w:tplc="040C0019" w:tentative="1">
+      <w:start w:val="1"/>
+      <w:numFmt w:val="lowerLetter"/>
+      <w:lvlText w:val="%8."/>
+      <w:lvlJc w:val="left"/>
+      <w:pPr>
+        <w:ind w:left="5760" w:hanging="360"/>
+      </w:pPr>
+    </w:lvl>
+    <w:lvl w:ilvl="8" w:tplc="040C001B" w:tentative="1">
+      <w:start w:val="1"/>
+      <w:numFmt w:val="lowerRoman"/>
+      <w:lvlText w:val="%9."/>
+      <w:lvlJc w:val="right"/>
+      <w:pPr>
+        <w:ind w:left="6480" w:hanging="180"/>
+      </w:pPr>
+    </w:lvl>
+  </w:abstractNum>
+  <w:num w:numId="1">
+    <w:abstractNumId w:val="0"/>
+  </w:num>
+  <w:num w:numId="2">
+    <w:abstractNumId w:val="2"/>
+  </w:num>
+  <w:num w:numId="3">
+    <w:abstractNumId w:val="1"/>
+  </w:num>
+</w:numbering>
 </file>
 
 <file path=word/styles.xml><?xml version="1.0" encoding="utf-8"?>
@@ -517,7 +1862,6 @@
   <w:style w:type="character" w:default="1" w:styleId="Policepardfaut">
     <w:name w:val="Default Paragraph Font"/>
     <w:uiPriority w:val="1"/>
-    <w:semiHidden/>
     <w:unhideWhenUsed/>
   </w:style>
   <w:style w:type="table" w:default="1" w:styleId="TableauNormal">
@@ -584,6 +1928,40 @@
     <w:link w:val="Pieddepage"/>
     <w:uiPriority w:val="99"/>
     <w:rsid w:val="003320D1"/>
+  </w:style>
+  <w:style w:type="paragraph" w:styleId="Paragraphedeliste">
+    <w:name w:val="List Paragraph"/>
+    <w:basedOn w:val="Normal"/>
+    <w:uiPriority w:val="34"/>
+    <w:qFormat/>
+    <w:rsid w:val="008053BA"/>
+    <w:pPr>
+      <w:ind w:left="720"/>
+      <w:contextualSpacing/>
+    </w:pPr>
+  </w:style>
+  <w:style w:type="character" w:styleId="Lienhypertexte">
+    <w:name w:val="Hyperlink"/>
+    <w:basedOn w:val="Policepardfaut"/>
+    <w:uiPriority w:val="99"/>
+    <w:unhideWhenUsed/>
+    <w:rsid w:val="003522EB"/>
+    <w:rPr>
+      <w:color w:val="0563C1" w:themeColor="hyperlink"/>
+      <w:u w:val="single"/>
+    </w:rPr>
+  </w:style>
+  <w:style w:type="character" w:styleId="Mentionnonrsolue">
+    <w:name w:val="Unresolved Mention"/>
+    <w:basedOn w:val="Policepardfaut"/>
+    <w:uiPriority w:val="99"/>
+    <w:semiHidden/>
+    <w:unhideWhenUsed/>
+    <w:rsid w:val="003522EB"/>
+    <w:rPr>
+      <w:color w:val="605E5C"/>
+      <w:shd w:val="clear" w:color="auto" w:fill="E1DFDD"/>
+    </w:rPr>
   </w:style>
 </w:styles>
 </file>

</xml_diff>